<commit_message>
coneccion de las aplicaciones
</commit_message>
<xml_diff>
--- a/documectacion/Sistema de administración de negocios o locales.docx
+++ b/documectacion/Sistema de administración de negocios o locales.docx
@@ -439,7 +439,7 @@
               <w:rPr>
                 <w:lang w:val="es-ES"/>
               </w:rPr>
-              <w:t>Pendiente</w:t>
+              <w:t>Lista 70%</w:t>
             </w:r>
           </w:p>
         </w:tc>
@@ -535,7 +535,7 @@
               <w:rPr>
                 <w:lang w:val="es-ES"/>
               </w:rPr>
-              <w:t>pendiente</w:t>
+              <w:t>Lista 80%</w:t>
             </w:r>
           </w:p>
         </w:tc>
@@ -549,6 +549,40 @@
                 <w:lang w:val="es-ES"/>
               </w:rPr>
             </w:pPr>
+            <w:r>
+              <w:rPr>
+                <w:lang w:val="es-ES"/>
+              </w:rPr>
+              <w:t>/</w:t>
+            </w:r>
+            <w:proofErr w:type="spellStart"/>
+            <w:r>
+              <w:rPr>
+                <w:lang w:val="es-ES"/>
+              </w:rPr>
+              <w:t>factory</w:t>
+            </w:r>
+            <w:proofErr w:type="spellEnd"/>
+            <w:r>
+              <w:rPr>
+                <w:lang w:val="es-ES"/>
+              </w:rPr>
+              <w:t>/</w:t>
+            </w:r>
+            <w:proofErr w:type="spellStart"/>
+            <w:r>
+              <w:rPr>
+                <w:lang w:val="es-ES"/>
+              </w:rPr>
+              <w:t>delete</w:t>
+            </w:r>
+            <w:proofErr w:type="spellEnd"/>
+            <w:r>
+              <w:rPr>
+                <w:lang w:val="es-ES"/>
+              </w:rPr>
+              <w:t>/**</w:t>
+            </w:r>
           </w:p>
         </w:tc>
       </w:tr>
@@ -603,7 +637,7 @@
               <w:rPr>
                 <w:lang w:val="es-ES"/>
               </w:rPr>
-              <w:t>pendiente</w:t>
+              <w:t>Lista 80%</w:t>
             </w:r>
           </w:p>
         </w:tc>

</xml_diff>